<commit_message>
Added additional site for downloading Tortoise SVN
</commit_message>
<xml_diff>
--- a/stm/documents/Tortoise_SVN/Google_SVN_Beginner_Guide_for_STM.docx
+++ b/stm/documents/Tortoise_SVN/Google_SVN_Beginner_Guide_for_STM.docx
@@ -579,6 +579,50 @@
     <w:p>
       <w:pPr>
         <w:pStyle w:val="ListParagraph"/>
+        <w:ind w:left="1080"/>
+        <w:rPr>
+          <w:rFonts w:cs="Arial"/>
+        </w:rPr>
+      </w:pPr>
+      <w:r>
+        <w:rPr>
+          <w:rFonts w:cs="Arial"/>
+        </w:rPr>
+        <w:t xml:space="preserve">32-bit and 64-bit versions are also available at </w:t>
+      </w:r>
+    </w:p>
+    <w:p>
+      <w:pPr>
+        <w:pStyle w:val="ListParagraph"/>
+        <w:ind w:left="1080"/>
+        <w:rPr>
+          <w:rFonts w:cs="Arial"/>
+          <w:color w:val="0000FF"/>
+        </w:rPr>
+      </w:pPr>
+      <w:hyperlink r:id="rId16" w:history="1">
+        <w:r>
+          <w:rPr>
+            <w:rStyle w:val="Hyperlink"/>
+            <w:rFonts w:cs="Arial"/>
+          </w:rPr>
+          <w:t>http://tortoisesvn.net/downloads</w:t>
+        </w:r>
+      </w:hyperlink>
+    </w:p>
+    <w:p>
+      <w:pPr>
+        <w:pStyle w:val="ListParagraph"/>
+        <w:ind w:left="1080"/>
+        <w:rPr>
+          <w:rFonts w:cs="Arial"/>
+          <w:color w:val="0000FF"/>
+        </w:rPr>
+      </w:pPr>
+    </w:p>
+    <w:p>
+      <w:pPr>
+        <w:pStyle w:val="ListParagraph"/>
         <w:numPr>
           <w:ilvl w:val="0"/>
           <w:numId w:val="5"/>
@@ -939,7 +983,7 @@
                     </pic:cNvPicPr>
                   </pic:nvPicPr>
                   <pic:blipFill>
-                    <a:blip r:embed="rId16" cstate="print"/>
+                    <a:blip r:embed="rId17" cstate="print"/>
                     <a:srcRect/>
                     <a:stretch>
                       <a:fillRect/>
@@ -1007,7 +1051,7 @@
         <w:lastRenderedPageBreak/>
         <w:t xml:space="preserve">Paste  </w:t>
       </w:r>
-      <w:hyperlink r:id="rId17" w:history="1">
+      <w:hyperlink r:id="rId18" w:history="1">
         <w:r>
           <w:rPr>
             <w:rStyle w:val="Hyperlink"/>
@@ -1163,7 +1207,7 @@
                     </pic:cNvPicPr>
                   </pic:nvPicPr>
                   <pic:blipFill>
-                    <a:blip r:embed="rId18" cstate="print"/>
+                    <a:blip r:embed="rId19" cstate="print"/>
                     <a:srcRect/>
                     <a:stretch>
                       <a:fillRect/>
@@ -1471,7 +1515,7 @@
                     </pic:cNvPicPr>
                   </pic:nvPicPr>
                   <pic:blipFill>
-                    <a:blip r:embed="rId19" cstate="print"/>
+                    <a:blip r:embed="rId20" cstate="print"/>
                     <a:srcRect/>
                     <a:stretch>
                       <a:fillRect/>
@@ -1570,7 +1614,7 @@
                     </pic:cNvPicPr>
                   </pic:nvPicPr>
                   <pic:blipFill>
-                    <a:blip r:embed="rId20" cstate="print"/>
+                    <a:blip r:embed="rId21" cstate="print"/>
                     <a:srcRect/>
                     <a:stretch>
                       <a:fillRect/>
@@ -1656,9 +1700,9 @@
             <o:lock v:ext="edit" aspectratio="t"/>
           </v:shapetype>
           <v:shape id="_x0000_i1025" type="#_x0000_t75" style="width:285.75pt;height:190.5pt" o:ole="">
-            <v:imagedata r:id="rId21" o:title=""/>
+            <v:imagedata r:id="rId22" o:title=""/>
           </v:shape>
-          <o:OLEObject Type="Embed" ProgID="Photoshop.Image.11" ShapeID="_x0000_i1025" DrawAspect="Content" ObjectID="_1321875653" r:id="rId22">
+          <o:OLEObject Type="Embed" ProgID="Photoshop.Image.11" ShapeID="_x0000_i1025" DrawAspect="Content" ObjectID="_1321947312" r:id="rId23">
             <o:FieldCodes>\s</o:FieldCodes>
           </o:OLEObject>
         </w:object>
@@ -1737,7 +1781,7 @@
           <w:rFonts w:cs="Arial"/>
         </w:rPr>
       </w:pPr>
-      <w:hyperlink r:id="rId23" w:history="1">
+      <w:hyperlink r:id="rId24" w:history="1">
         <w:r>
           <w:rPr>
             <w:rStyle w:val="Hyperlink"/>
@@ -1892,9 +1936,9 @@
       <w:r>
         <w:object w:dxaOrig="5710" w:dyaOrig="3813">
           <v:shape id="_x0000_i1026" type="#_x0000_t75" style="width:285.75pt;height:190.5pt" o:ole="" o:allowoverlap="f">
-            <v:imagedata r:id="rId21" o:title=""/>
+            <v:imagedata r:id="rId22" o:title=""/>
           </v:shape>
-          <o:OLEObject Type="Embed" ProgID="Photoshop.Image.11" ShapeID="_x0000_i1026" DrawAspect="Content" ObjectID="_1321875654" r:id="rId24">
+          <o:OLEObject Type="Embed" ProgID="Photoshop.Image.11" ShapeID="_x0000_i1026" DrawAspect="Content" ObjectID="_1321947313" r:id="rId25">
             <o:FieldCodes>\s</o:FieldCodes>
           </o:OLEObject>
         </w:object>
@@ -1927,9 +1971,9 @@
       <w:r>
         <w:object w:dxaOrig="5710" w:dyaOrig="3813">
           <v:shape id="_x0000_i1027" type="#_x0000_t75" style="width:285.75pt;height:190.5pt" o:ole="" o:allowoverlap="f">
-            <v:imagedata r:id="rId25" o:title=""/>
+            <v:imagedata r:id="rId26" o:title=""/>
           </v:shape>
-          <o:OLEObject Type="Embed" ProgID="Photoshop.Image.11" ShapeID="_x0000_i1027" DrawAspect="Content" ObjectID="_1321875655" r:id="rId26">
+          <o:OLEObject Type="Embed" ProgID="Photoshop.Image.11" ShapeID="_x0000_i1027" DrawAspect="Content" ObjectID="_1321947314" r:id="rId27">
             <o:FieldCodes>\s</o:FieldCodes>
           </o:OLEObject>
         </w:object>
@@ -1960,10 +2004,10 @@
         <w:lastRenderedPageBreak/>
         <w:pict>
           <v:shape id="_x0000_s1042" type="#_x0000_t75" style="position:absolute;margin-left:348.75pt;margin-top:-9.1pt;width:142.45pt;height:129.1pt;z-index:251673600">
-            <v:imagedata r:id="rId27" o:title=""/>
+            <v:imagedata r:id="rId28" o:title=""/>
             <w10:wrap type="square"/>
           </v:shape>
-          <o:OLEObject Type="Embed" ProgID="Photoshop.Image.11" ShapeID="_x0000_s1042" DrawAspect="Content" ObjectID="_1321875657" r:id="rId28">
+          <o:OLEObject Type="Embed" ProgID="Photoshop.Image.11" ShapeID="_x0000_s1042" DrawAspect="Content" ObjectID="_1321947316" r:id="rId29">
             <o:FieldCodes>\s</o:FieldCodes>
           </o:OLEObject>
         </w:pict>
@@ -2103,9 +2147,9 @@
         </w:rPr>
         <w:pict>
           <v:shape id="_x0000_s1045" type="#_x0000_t75" style="position:absolute;margin-left:14.25pt;margin-top:4pt;width:348.6pt;height:155.2pt;z-index:251677696">
-            <v:imagedata r:id="rId29" o:title=""/>
+            <v:imagedata r:id="rId30" o:title=""/>
           </v:shape>
-          <o:OLEObject Type="Embed" ProgID="Photoshop.Image.11" ShapeID="_x0000_s1045" DrawAspect="Content" ObjectID="_1321875658" r:id="rId30">
+          <o:OLEObject Type="Embed" ProgID="Photoshop.Image.11" ShapeID="_x0000_s1045" DrawAspect="Content" ObjectID="_1321947317" r:id="rId31">
             <o:FieldCodes>\s</o:FieldCodes>
           </o:OLEObject>
         </w:pict>
@@ -2157,9 +2201,9 @@
         </w:rPr>
         <w:pict>
           <v:shape id="_x0000_s1046" type="#_x0000_t75" style="position:absolute;margin-left:14.25pt;margin-top:2.45pt;width:348.7pt;height:305.25pt;z-index:251679744">
-            <v:imagedata r:id="rId31" o:title=""/>
+            <v:imagedata r:id="rId32" o:title=""/>
           </v:shape>
-          <o:OLEObject Type="Embed" ProgID="Photoshop.Image.11" ShapeID="_x0000_s1046" DrawAspect="Content" ObjectID="_1321875659" r:id="rId32">
+          <o:OLEObject Type="Embed" ProgID="Photoshop.Image.11" ShapeID="_x0000_s1046" DrawAspect="Content" ObjectID="_1321947318" r:id="rId33">
             <o:FieldCodes>\s</o:FieldCodes>
           </o:OLEObject>
         </w:pict>
@@ -2495,9 +2539,9 @@
       <w:r>
         <w:object w:dxaOrig="6661" w:dyaOrig="6672">
           <v:shape id="_x0000_i1028" type="#_x0000_t75" style="width:333pt;height:333.75pt" o:ole="">
-            <v:imagedata r:id="rId33" o:title=""/>
+            <v:imagedata r:id="rId34" o:title=""/>
           </v:shape>
-          <o:OLEObject Type="Embed" ProgID="Photoshop.Image.11" ShapeID="_x0000_i1028" DrawAspect="Content" ObjectID="_1321875656" r:id="rId34">
+          <o:OLEObject Type="Embed" ProgID="Photoshop.Image.11" ShapeID="_x0000_i1028" DrawAspect="Content" ObjectID="_1321947315" r:id="rId35">
             <o:FieldCodes>\s</o:FieldCodes>
           </o:OLEObject>
         </w:object>
@@ -2745,7 +2789,7 @@
                     </pic:cNvPicPr>
                   </pic:nvPicPr>
                   <pic:blipFill>
-                    <a:blip r:embed="rId35" cstate="print"/>
+                    <a:blip r:embed="rId36" cstate="print"/>
                     <a:srcRect/>
                     <a:stretch>
                       <a:fillRect/>
@@ -2809,7 +2853,7 @@
       </w:pPr>
     </w:p>
     <w:sectPr>
-      <w:footerReference w:type="default" r:id="rId36"/>
+      <w:footerReference w:type="default" r:id="rId37"/>
       <w:pgSz w:w="12240" w:h="15840"/>
       <w:pgMar w:top="1440" w:right="1440" w:bottom="1440" w:left="1440" w:header="720" w:footer="720" w:gutter="0"/>
       <w:cols w:space="720"/>
@@ -4230,7 +4274,7 @@
 </file>
 
 <file path=customXml/itemProps1.xml><?xml version="1.0" encoding="utf-8"?>
-<ds:datastoreItem xmlns:ds="http://schemas.openxmlformats.org/officeDocument/2006/customXml" ds:itemID="{C8BC0C46-99AB-4730-8699-98BF1BEF31D6}">
+<ds:datastoreItem xmlns:ds="http://schemas.openxmlformats.org/officeDocument/2006/customXml" ds:itemID="{6BFBB1FF-27AC-4B51-882E-D126D54A12A4}">
   <ds:schemaRefs>
     <ds:schemaRef ds:uri="http://schemas.openxmlformats.org/officeDocument/2006/bibliography"/>
   </ds:schemaRefs>

</xml_diff>